<commit_message>
update doc dossier de test corona pour IDE
</commit_message>
<xml_diff>
--- a/Logiciel de prog.docx
+++ b/Logiciel de prog.docx
@@ -4,7 +4,7 @@
   <w:body>
     <w:p>
       <w:pPr>
-        <w:pStyle w:val="Paragraphedeliste"/>
+        <w:pStyle w:val="ListParagraph"/>
         <w:numPr>
           <w:ilvl w:val="0"/>
           <w:numId w:val="1"/>
@@ -29,7 +29,7 @@
     </w:p>
     <w:p>
       <w:pPr>
-        <w:pStyle w:val="Paragraphedeliste"/>
+        <w:pStyle w:val="ListParagraph"/>
         <w:jc w:val="both"/>
         <w:rPr>
           <w:rFonts w:ascii="Times New Roman" w:hAnsi="Times New Roman" w:cs="Times New Roman"/>
@@ -40,7 +40,7 @@
     </w:p>
     <w:p>
       <w:pPr>
-        <w:pStyle w:val="Paragraphedeliste"/>
+        <w:pStyle w:val="ListParagraph"/>
         <w:numPr>
           <w:ilvl w:val="0"/>
           <w:numId w:val="2"/>
@@ -53,6 +53,7 @@
           <w:sz w:val="32"/>
         </w:rPr>
       </w:pPr>
+      <w:proofErr w:type="spellStart"/>
       <w:r>
         <w:rPr>
           <w:rFonts w:ascii="Times New Roman" w:hAnsi="Times New Roman" w:cs="Times New Roman"/>
@@ -60,8 +61,29 @@
           <w:color w:val="76923C" w:themeColor="accent3" w:themeShade="BF"/>
           <w:sz w:val="32"/>
         </w:rPr>
-        <w:t>Lua Glider</w:t>
-      </w:r>
+        <w:t>Lua</w:t>
+      </w:r>
+      <w:proofErr w:type="spellEnd"/>
+      <w:r>
+        <w:rPr>
+          <w:rFonts w:ascii="Times New Roman" w:hAnsi="Times New Roman" w:cs="Times New Roman"/>
+          <w:b/>
+          <w:color w:val="76923C" w:themeColor="accent3" w:themeShade="BF"/>
+          <w:sz w:val="32"/>
+        </w:rPr>
+        <w:t xml:space="preserve"> </w:t>
+      </w:r>
+      <w:proofErr w:type="spellStart"/>
+      <w:r>
+        <w:rPr>
+          <w:rFonts w:ascii="Times New Roman" w:hAnsi="Times New Roman" w:cs="Times New Roman"/>
+          <w:b/>
+          <w:color w:val="76923C" w:themeColor="accent3" w:themeShade="BF"/>
+          <w:sz w:val="32"/>
+        </w:rPr>
+        <w:t>Glider</w:t>
+      </w:r>
+      <w:proofErr w:type="spellEnd"/>
     </w:p>
     <w:p>
       <w:pPr>
@@ -74,7 +96,7 @@
       <w:hyperlink r:id="rId6" w:history="1">
         <w:r>
           <w:rPr>
-            <w:rStyle w:val="Lienhypertexte"/>
+            <w:rStyle w:val="Hyperlink"/>
             <w:rFonts w:ascii="Times New Roman" w:hAnsi="Times New Roman" w:cs="Times New Roman"/>
             <w:sz w:val="24"/>
           </w:rPr>
@@ -88,14 +110,26 @@
         <w:rPr>
           <w:rFonts w:ascii="Times New Roman" w:hAnsi="Times New Roman" w:cs="Times New Roman"/>
           <w:sz w:val="24"/>
-        </w:rPr>
-      </w:pPr>
-      <w:r>
-        <w:rPr>
-          <w:rFonts w:ascii="Times New Roman" w:hAnsi="Times New Roman" w:cs="Times New Roman"/>
-          <w:sz w:val="24"/>
-        </w:rPr>
-        <w:t xml:space="preserve">Price : </w:t>
+          <w:lang w:val="en-US"/>
+        </w:rPr>
+      </w:pPr>
+      <w:proofErr w:type="gramStart"/>
+      <w:r>
+        <w:rPr>
+          <w:rFonts w:ascii="Times New Roman" w:hAnsi="Times New Roman" w:cs="Times New Roman"/>
+          <w:sz w:val="24"/>
+          <w:lang w:val="en-US"/>
+        </w:rPr>
+        <w:t>Price :</w:t>
+      </w:r>
+      <w:proofErr w:type="gramEnd"/>
+      <w:r>
+        <w:rPr>
+          <w:rFonts w:ascii="Times New Roman" w:hAnsi="Times New Roman" w:cs="Times New Roman"/>
+          <w:sz w:val="24"/>
+          <w:lang w:val="en-US"/>
+        </w:rPr>
+        <w:t xml:space="preserve"> </w:t>
       </w:r>
       <w:r>
         <w:rPr>
@@ -103,6 +137,7 @@
           <w:b/>
           <w:color w:val="FF0000"/>
           <w:sz w:val="32"/>
+          <w:lang w:val="en-US"/>
         </w:rPr>
         <w:t>39.99$</w:t>
       </w:r>
@@ -122,29 +157,67 @@
           <w:shd w:val="clear" w:color="auto" w:fill="FFFFFF"/>
           <w:lang w:val="en-US"/>
         </w:rPr>
-        <w:t xml:space="preserve">Glider is an advanced IDE for SDK professionals and beginners alike.Features include: Advanced Debugger, Variables explorer, Call stack, Adaptive Auto-Complete, Built in documentation, Real-time breakpoints, Split screen support, Asset preview, Simulator Remote, and lots more. </w:t>
-      </w:r>
+        <w:t xml:space="preserve">Glider is an advanced IDE for SDK professionals and beginners </w:t>
+      </w:r>
+      <w:proofErr w:type="spellStart"/>
       <w:r>
         <w:rPr>
           <w:rFonts w:ascii="Times New Roman" w:hAnsi="Times New Roman" w:cs="Times New Roman"/>
           <w:szCs w:val="18"/>
           <w:shd w:val="clear" w:color="auto" w:fill="FFFFFF"/>
-        </w:rPr>
-        <w:t>Cross Platform for both Mac and Windows.</w:t>
-      </w:r>
-    </w:p>
-    <w:p>
-      <w:pPr>
-        <w:jc w:val="both"/>
-        <w:rPr>
-          <w:rFonts w:ascii="Times New Roman" w:hAnsi="Times New Roman" w:cs="Times New Roman"/>
-          <w:sz w:val="24"/>
-        </w:rPr>
-      </w:pPr>
-    </w:p>
-    <w:p>
-      <w:pPr>
-        <w:pStyle w:val="Paragraphedeliste"/>
+          <w:lang w:val="en-US"/>
+        </w:rPr>
+        <w:t>alike.Features</w:t>
+      </w:r>
+      <w:proofErr w:type="spellEnd"/>
+      <w:r>
+        <w:rPr>
+          <w:rFonts w:ascii="Times New Roman" w:hAnsi="Times New Roman" w:cs="Times New Roman"/>
+          <w:szCs w:val="18"/>
+          <w:shd w:val="clear" w:color="auto" w:fill="FFFFFF"/>
+          <w:lang w:val="en-US"/>
+        </w:rPr>
+        <w:t xml:space="preserve"> include: Advanced Debugger, Variables explorer, Call stack, Adaptive Auto-Complete, Built in documentation, Real-time breakpoints, Split screen support, Asset preview, Simulator Remote, and lots more. </w:t>
+      </w:r>
+      <w:r>
+        <w:rPr>
+          <w:rFonts w:ascii="Times New Roman" w:hAnsi="Times New Roman" w:cs="Times New Roman"/>
+          <w:szCs w:val="18"/>
+          <w:shd w:val="clear" w:color="auto" w:fill="FFFFFF"/>
+        </w:rPr>
+        <w:t xml:space="preserve">Cross Platform for </w:t>
+      </w:r>
+      <w:proofErr w:type="spellStart"/>
+      <w:r>
+        <w:rPr>
+          <w:rFonts w:ascii="Times New Roman" w:hAnsi="Times New Roman" w:cs="Times New Roman"/>
+          <w:szCs w:val="18"/>
+          <w:shd w:val="clear" w:color="auto" w:fill="FFFFFF"/>
+        </w:rPr>
+        <w:t>both</w:t>
+      </w:r>
+      <w:proofErr w:type="spellEnd"/>
+      <w:r>
+        <w:rPr>
+          <w:rFonts w:ascii="Times New Roman" w:hAnsi="Times New Roman" w:cs="Times New Roman"/>
+          <w:szCs w:val="18"/>
+          <w:shd w:val="clear" w:color="auto" w:fill="FFFFFF"/>
+        </w:rPr>
+        <w:t xml:space="preserve"> Mac and Windows.</w:t>
+      </w:r>
+    </w:p>
+    <w:p>
+      <w:pPr>
+        <w:jc w:val="both"/>
+        <w:rPr>
+          <w:rFonts w:ascii="Times New Roman" w:hAnsi="Times New Roman" w:cs="Times New Roman"/>
+          <w:sz w:val="24"/>
+        </w:rPr>
+      </w:pPr>
+    </w:p>
+    <w:p>
+      <w:pPr>
+        <w:pStyle w:val="ListParagraph"/>
         <w:numPr>
           <w:ilvl w:val="0"/>
           <w:numId w:val="2"/>
@@ -178,7 +251,7 @@
       <w:hyperlink r:id="rId7" w:history="1">
         <w:r>
           <w:rPr>
-            <w:rStyle w:val="Lienhypertexte"/>
+            <w:rStyle w:val="Hyperlink"/>
             <w:rFonts w:ascii="Times New Roman" w:hAnsi="Times New Roman" w:cs="Times New Roman"/>
             <w:sz w:val="24"/>
           </w:rPr>
@@ -191,24 +264,17 @@
         <w:jc w:val="both"/>
         <w:rPr>
           <w:rFonts w:ascii="Times New Roman" w:hAnsi="Times New Roman" w:cs="Times New Roman"/>
-          <w:sz w:val="24"/>
-        </w:rPr>
-      </w:pPr>
-      <w:r>
-        <w:rPr>
-          <w:rFonts w:ascii="Times New Roman" w:hAnsi="Times New Roman" w:cs="Times New Roman"/>
-          <w:sz w:val="24"/>
-        </w:rPr>
-        <w:t xml:space="preserve">Price : </w:t>
-      </w:r>
-      <w:r>
-        <w:rPr>
-          <w:rFonts w:ascii="Times New Roman" w:hAnsi="Times New Roman" w:cs="Times New Roman"/>
           <w:b/>
           <w:color w:val="FF0000"/>
           <w:sz w:val="32"/>
         </w:rPr>
-        <w:t>26</w:t>
+      </w:pPr>
+      <w:r>
+        <w:rPr>
+          <w:rFonts w:ascii="Times New Roman" w:hAnsi="Times New Roman" w:cs="Times New Roman"/>
+          <w:sz w:val="24"/>
+        </w:rPr>
+        <w:t xml:space="preserve">Price : </w:t>
       </w:r>
       <w:r>
         <w:rPr>
@@ -217,6 +283,15 @@
           <w:color w:val="FF0000"/>
           <w:sz w:val="32"/>
         </w:rPr>
+        <w:t>26</w:t>
+      </w:r>
+      <w:r>
+        <w:rPr>
+          <w:rFonts w:ascii="Times New Roman" w:hAnsi="Times New Roman" w:cs="Times New Roman"/>
+          <w:b/>
+          <w:color w:val="FF0000"/>
+          <w:sz w:val="32"/>
+        </w:rPr>
         <w:t>.99$</w:t>
       </w:r>
     </w:p>
@@ -225,6 +300,109 @@
         <w:jc w:val="both"/>
         <w:rPr>
           <w:rFonts w:ascii="Times New Roman" w:hAnsi="Times New Roman" w:cs="Times New Roman"/>
+          <w:b/>
+          <w:color w:val="FF0000"/>
+          <w:sz w:val="32"/>
+        </w:rPr>
+      </w:pPr>
+    </w:p>
+    <w:p>
+      <w:pPr>
+        <w:pStyle w:val="ListParagraph"/>
+        <w:numPr>
+          <w:ilvl w:val="0"/>
+          <w:numId w:val="4"/>
+        </w:numPr>
+        <w:jc w:val="both"/>
+        <w:rPr>
+          <w:rFonts w:ascii="Times New Roman" w:hAnsi="Times New Roman" w:cs="Times New Roman"/>
+          <w:b/>
+          <w:color w:val="76923C" w:themeColor="accent3" w:themeShade="BF"/>
+          <w:sz w:val="32"/>
+        </w:rPr>
+      </w:pPr>
+      <w:r>
+        <w:rPr>
+          <w:rFonts w:ascii="Times New Roman" w:hAnsi="Times New Roman" w:cs="Times New Roman"/>
+          <w:b/>
+          <w:color w:val="76923C" w:themeColor="accent3" w:themeShade="BF"/>
+          <w:sz w:val="32"/>
+        </w:rPr>
+        <w:t>Corona Project Manager</w:t>
+      </w:r>
+    </w:p>
+    <w:p>
+      <w:pPr>
+        <w:jc w:val="both"/>
+      </w:pPr>
+      <w:hyperlink r:id="rId8" w:history="1">
+        <w:r>
+          <w:rPr>
+            <w:rStyle w:val="Hyperlink"/>
+          </w:rPr>
+          <w:t>http://coronaprojectmanager.com/download/</w:t>
+        </w:r>
+      </w:hyperlink>
+    </w:p>
+    <w:p>
+      <w:pPr>
+        <w:jc w:val="both"/>
+        <w:rPr>
+          <w:rFonts w:ascii="Times New Roman" w:hAnsi="Times New Roman" w:cs="Times New Roman"/>
+          <w:b/>
+          <w:color w:val="FF0000"/>
+          <w:sz w:val="32"/>
+        </w:rPr>
+      </w:pPr>
+      <w:r>
+        <w:rPr>
+          <w:rFonts w:ascii="Times New Roman" w:hAnsi="Times New Roman" w:cs="Times New Roman"/>
+          <w:sz w:val="24"/>
+        </w:rPr>
+        <w:t xml:space="preserve">Price : </w:t>
+      </w:r>
+      <w:r>
+        <w:rPr>
+          <w:rFonts w:ascii="Times New Roman" w:hAnsi="Times New Roman" w:cs="Times New Roman"/>
+          <w:b/>
+          <w:color w:val="FF0000"/>
+          <w:sz w:val="32"/>
+        </w:rPr>
+        <w:t>49.99</w:t>
+      </w:r>
+      <w:r>
+        <w:rPr>
+          <w:rFonts w:ascii="Times New Roman" w:hAnsi="Times New Roman" w:cs="Times New Roman"/>
+          <w:b/>
+          <w:color w:val="FF0000"/>
+          <w:sz w:val="32"/>
+        </w:rPr>
+        <w:t>$</w:t>
+      </w:r>
+      <w:r>
+        <w:rPr>
+          <w:rFonts w:ascii="Times New Roman" w:hAnsi="Times New Roman" w:cs="Times New Roman"/>
+          <w:b/>
+          <w:color w:val="FF0000"/>
+          <w:sz w:val="32"/>
+        </w:rPr>
+        <w:t xml:space="preserve"> - gratuit</w:t>
+      </w:r>
+    </w:p>
+    <w:p>
+      <w:pPr>
+        <w:jc w:val="both"/>
+        <w:rPr>
+          <w:rFonts w:ascii="Times New Roman" w:hAnsi="Times New Roman" w:cs="Times New Roman"/>
+          <w:sz w:val="24"/>
+        </w:rPr>
+      </w:pPr>
+    </w:p>
+    <w:p>
+      <w:pPr>
+        <w:jc w:val="both"/>
+        <w:rPr>
+          <w:rFonts w:ascii="Times New Roman" w:hAnsi="Times New Roman" w:cs="Times New Roman"/>
           <w:sz w:val="24"/>
         </w:rPr>
       </w:pPr>
@@ -246,7 +424,7 @@
     </w:p>
     <w:p>
       <w:pPr>
-        <w:pStyle w:val="Paragraphedeliste"/>
+        <w:pStyle w:val="ListParagraph"/>
         <w:numPr>
           <w:ilvl w:val="0"/>
           <w:numId w:val="1"/>
@@ -282,7 +460,7 @@
     </w:p>
     <w:p>
       <w:pPr>
-        <w:pStyle w:val="Paragraphedeliste"/>
+        <w:pStyle w:val="ListParagraph"/>
         <w:numPr>
           <w:ilvl w:val="0"/>
           <w:numId w:val="3"/>
@@ -295,6 +473,7 @@
           <w:lang w:val="en-US"/>
         </w:rPr>
       </w:pPr>
+      <w:proofErr w:type="spellStart"/>
       <w:r>
         <w:rPr>
           <w:rFonts w:ascii="Times New Roman" w:hAnsi="Times New Roman" w:cs="Times New Roman"/>
@@ -302,8 +481,9 @@
           <w:sz w:val="24"/>
           <w:lang w:val="en-US"/>
         </w:rPr>
-        <w:t xml:space="preserve">KarnakGames </w:t>
-      </w:r>
+        <w:t>KarnakGames</w:t>
+      </w:r>
+      <w:proofErr w:type="spellEnd"/>
       <w:r>
         <w:rPr>
           <w:rFonts w:ascii="Times New Roman" w:hAnsi="Times New Roman" w:cs="Times New Roman"/>
@@ -311,6 +491,15 @@
           <w:sz w:val="24"/>
           <w:lang w:val="en-US"/>
         </w:rPr>
+        <w:t xml:space="preserve"> </w:t>
+      </w:r>
+      <w:r>
+        <w:rPr>
+          <w:rFonts w:ascii="Times New Roman" w:hAnsi="Times New Roman" w:cs="Times New Roman"/>
+          <w:color w:val="76923C" w:themeColor="accent3" w:themeShade="BF"/>
+          <w:sz w:val="24"/>
+          <w:lang w:val="en-US"/>
+        </w:rPr>
         <w:t>Editor</w:t>
       </w:r>
       <w:r>
@@ -338,14 +527,16 @@
         <w:rPr>
           <w:rFonts w:ascii="Times New Roman" w:hAnsi="Times New Roman" w:cs="Times New Roman"/>
           <w:sz w:val="24"/>
-        </w:rPr>
-      </w:pPr>
-      <w:hyperlink r:id="rId8" w:history="1">
+          <w:lang w:val="en-US"/>
+        </w:rPr>
+      </w:pPr>
+      <w:hyperlink r:id="rId9" w:history="1">
         <w:r>
           <w:rPr>
-            <w:rStyle w:val="Lienhypertexte"/>
+            <w:rStyle w:val="Hyperlink"/>
             <w:rFonts w:ascii="Times New Roman" w:hAnsi="Times New Roman" w:cs="Times New Roman"/>
             <w:sz w:val="24"/>
+            <w:lang w:val="en-US"/>
           </w:rPr>
           <w:t>http://karnakgames.com/wp/corona-svg-level-builder/</w:t>
         </w:r>
@@ -375,27 +566,201 @@
         </w:rPr>
         <w:t>99.90</w:t>
       </w:r>
+      <w:r>
+        <w:rPr>
+          <w:rFonts w:ascii="Times New Roman" w:hAnsi="Times New Roman" w:cs="Times New Roman"/>
+          <w:b/>
+          <w:color w:val="FF0000"/>
+          <w:sz w:val="32"/>
+        </w:rPr>
+        <w:t>$</w:t>
+      </w:r>
+    </w:p>
+    <w:p>
+      <w:pPr>
+        <w:pStyle w:val="ListParagraph"/>
+        <w:numPr>
+          <w:ilvl w:val="0"/>
+          <w:numId w:val="3"/>
+        </w:numPr>
+        <w:jc w:val="both"/>
+        <w:rPr>
+          <w:rFonts w:ascii="Times New Roman" w:hAnsi="Times New Roman" w:cs="Times New Roman"/>
+          <w:color w:val="76923C" w:themeColor="accent3" w:themeShade="BF"/>
+          <w:sz w:val="24"/>
+          <w:lang w:val="en-US"/>
+        </w:rPr>
+      </w:pPr>
+      <w:r>
+        <w:rPr>
+          <w:rFonts w:ascii="Times New Roman" w:hAnsi="Times New Roman" w:cs="Times New Roman"/>
+          <w:b/>
+          <w:sz w:val="24"/>
+        </w:rPr>
+        <w:tab/>
+      </w:r>
+      <w:r>
+        <w:rPr>
+          <w:rFonts w:ascii="Times New Roman" w:hAnsi="Times New Roman" w:cs="Times New Roman"/>
+          <w:color w:val="76923C" w:themeColor="accent3" w:themeShade="BF"/>
+          <w:sz w:val="24"/>
+          <w:lang w:val="en-US"/>
+        </w:rPr>
+        <w:t>Tiled Map Editor</w:t>
+      </w:r>
+    </w:p>
+    <w:p>
+      <w:pPr>
+        <w:jc w:val="both"/>
+        <w:rPr>
+          <w:color w:val="000000"/>
+          <w:sz w:val="27"/>
+          <w:szCs w:val="27"/>
+        </w:rPr>
+      </w:pPr>
+      <w:hyperlink r:id="rId10" w:history="1">
+        <w:r>
+          <w:rPr>
+            <w:rStyle w:val="Hyperlink"/>
+            <w:rFonts w:ascii="Arial" w:hAnsi="Arial" w:cs="Arial"/>
+            <w:color w:val="1155CC"/>
+            <w:sz w:val="23"/>
+            <w:szCs w:val="23"/>
+          </w:rPr>
+          <w:t>http://www.mapeditor.org/</w:t>
+        </w:r>
+      </w:hyperlink>
+    </w:p>
+    <w:p>
+      <w:pPr>
+        <w:spacing w:before="100" w:beforeAutospacing="1" w:after="100" w:afterAutospacing="1" w:line="240" w:lineRule="auto"/>
+        <w:textAlignment w:val="baseline"/>
+        <w:rPr>
+          <w:rFonts w:ascii="Times New Roman" w:eastAsia="Times New Roman" w:hAnsi="Times New Roman" w:cs="Times New Roman"/>
+          <w:color w:val="000000"/>
+          <w:lang w:eastAsia="fr-FR"/>
+        </w:rPr>
+      </w:pPr>
+      <w:proofErr w:type="gramStart"/>
+      <w:r>
+        <w:rPr>
+          <w:rFonts w:ascii="Times New Roman" w:hAnsi="Times New Roman" w:cs="Times New Roman"/>
+          <w:color w:val="000000"/>
+        </w:rPr>
+        <w:t>plugin</w:t>
+      </w:r>
+      <w:proofErr w:type="gramEnd"/>
+      <w:r>
+        <w:rPr>
+          <w:rFonts w:ascii="Times New Roman" w:hAnsi="Times New Roman" w:cs="Times New Roman"/>
+          <w:color w:val="000000"/>
+        </w:rPr>
+        <w:t xml:space="preserve"> lime </w:t>
+      </w:r>
+      <w:r>
+        <w:rPr>
+          <w:rFonts w:ascii="Times New Roman" w:eastAsia="Times New Roman" w:hAnsi="Times New Roman" w:cs="Times New Roman"/>
+          <w:color w:val="000000"/>
+          <w:lang w:eastAsia="fr-FR"/>
+        </w:rPr>
+        <w:t>-&gt; facilite la lecture des .</w:t>
+      </w:r>
+      <w:proofErr w:type="spellStart"/>
+      <w:r>
+        <w:rPr>
+          <w:rFonts w:ascii="Times New Roman" w:eastAsia="Times New Roman" w:hAnsi="Times New Roman" w:cs="Times New Roman"/>
+          <w:color w:val="000000"/>
+          <w:lang w:eastAsia="fr-FR"/>
+        </w:rPr>
+        <w:t>tmx</w:t>
+      </w:r>
+      <w:proofErr w:type="spellEnd"/>
+      <w:r>
+        <w:rPr>
+          <w:rFonts w:ascii="Times New Roman" w:eastAsia="Times New Roman" w:hAnsi="Times New Roman" w:cs="Times New Roman"/>
+          <w:color w:val="000000"/>
+          <w:lang w:eastAsia="fr-FR"/>
+        </w:rPr>
+        <w:t xml:space="preserve">, librairie de chargement de </w:t>
+      </w:r>
+      <w:proofErr w:type="spellStart"/>
+      <w:r>
+        <w:rPr>
+          <w:rFonts w:ascii="Times New Roman" w:eastAsia="Times New Roman" w:hAnsi="Times New Roman" w:cs="Times New Roman"/>
+          <w:color w:val="000000"/>
+          <w:lang w:eastAsia="fr-FR"/>
+        </w:rPr>
+        <w:t>maps</w:t>
+      </w:r>
+      <w:proofErr w:type="spellEnd"/>
+      <w:r>
+        <w:rPr>
+          <w:rFonts w:ascii="Times New Roman" w:eastAsia="Times New Roman" w:hAnsi="Times New Roman" w:cs="Times New Roman"/>
+          <w:color w:val="000000"/>
+          <w:lang w:eastAsia="fr-FR"/>
+        </w:rPr>
+        <w:t>, nécessaire pour l’optimisation</w:t>
+      </w:r>
+      <w:r>
+        <w:rPr>
+          <w:rFonts w:ascii="Times New Roman" w:eastAsia="Times New Roman" w:hAnsi="Times New Roman" w:cs="Times New Roman"/>
+          <w:color w:val="000000"/>
+          <w:lang w:eastAsia="fr-FR"/>
+        </w:rPr>
+        <w:t xml:space="preserve"> : </w:t>
+      </w:r>
+      <w:hyperlink r:id="rId11" w:history="1">
+        <w:r>
+          <w:rPr>
+            <w:rStyle w:val="Hyperlink"/>
+            <w:rFonts w:ascii="Arial" w:hAnsi="Arial" w:cs="Arial"/>
+            <w:color w:val="1155CC"/>
+            <w:sz w:val="23"/>
+            <w:szCs w:val="23"/>
+          </w:rPr>
+          <w:t>http://justaddli.me/</w:t>
+        </w:r>
+      </w:hyperlink>
+    </w:p>
+    <w:p>
+      <w:pPr>
+        <w:jc w:val="both"/>
+        <w:rPr>
+          <w:rFonts w:ascii="Times New Roman" w:hAnsi="Times New Roman" w:cs="Times New Roman"/>
+          <w:b/>
+          <w:color w:val="FF0000"/>
+          <w:sz w:val="32"/>
+        </w:rPr>
+      </w:pPr>
+      <w:r>
+        <w:rPr>
+          <w:rFonts w:ascii="Times New Roman" w:hAnsi="Times New Roman" w:cs="Times New Roman"/>
+          <w:sz w:val="24"/>
+        </w:rPr>
+        <w:t xml:space="preserve">Price : </w:t>
+      </w:r>
+      <w:r>
+        <w:rPr>
+          <w:rFonts w:ascii="Times New Roman" w:hAnsi="Times New Roman" w:cs="Times New Roman"/>
+          <w:b/>
+          <w:color w:val="FF0000"/>
+          <w:sz w:val="32"/>
+        </w:rPr>
+        <w:t xml:space="preserve">gratuit + 20$ </w:t>
+      </w:r>
+    </w:p>
+    <w:p>
+      <w:pPr>
+        <w:jc w:val="both"/>
+        <w:rPr>
+          <w:rFonts w:ascii="Times New Roman" w:hAnsi="Times New Roman" w:cs="Times New Roman"/>
+          <w:b/>
+          <w:sz w:val="24"/>
+          <w:lang w:val="en-US"/>
+        </w:rPr>
+      </w:pPr>
       <w:bookmarkStart w:id="0" w:name="_GoBack"/>
       <w:bookmarkEnd w:id="0"/>
-      <w:r>
-        <w:rPr>
-          <w:rFonts w:ascii="Times New Roman" w:hAnsi="Times New Roman" w:cs="Times New Roman"/>
-          <w:b/>
-          <w:color w:val="FF0000"/>
-          <w:sz w:val="32"/>
-        </w:rPr>
-        <w:t>$</w:t>
-      </w:r>
-    </w:p>
-    <w:p>
-      <w:pPr>
-        <w:jc w:val="both"/>
-        <w:rPr>
-          <w:rFonts w:ascii="Times New Roman" w:hAnsi="Times New Roman" w:cs="Times New Roman"/>
-          <w:b/>
-          <w:sz w:val="24"/>
-        </w:rPr>
-      </w:pPr>
     </w:p>
     <w:sectPr>
       <w:pgSz w:w="11906" w:h="16838"/>
@@ -501,7 +866,7 @@
   <w:abstractNum w:abstractNumId="1">
     <w:nsid w:val="201213C4"/>
     <w:multiLevelType w:val="hybridMultilevel"/>
-    <w:tmpl w:val="9E1400F4"/>
+    <w:tmpl w:val="CCA8BD9A"/>
     <w:lvl w:ilvl="0" w:tplc="040C0019">
       <w:start w:val="1"/>
       <w:numFmt w:val="lowerLetter"/>
@@ -588,16 +953,16 @@
     </w:lvl>
   </w:abstractNum>
   <w:abstractNum w:abstractNumId="2">
-    <w:nsid w:val="6A5C2A14"/>
+    <w:nsid w:val="30450EBD"/>
     <w:multiLevelType w:val="hybridMultilevel"/>
-    <w:tmpl w:val="B1CEBB10"/>
-    <w:lvl w:ilvl="0" w:tplc="040C000F">
-      <w:start w:val="1"/>
-      <w:numFmt w:val="decimal"/>
+    <w:tmpl w:val="8EB07DD4"/>
+    <w:lvl w:ilvl="0" w:tplc="1640EBE6">
+      <w:start w:val="1"/>
+      <w:numFmt w:val="lowerLetter"/>
       <w:lvlText w:val="%1."/>
       <w:lvlJc w:val="left"/>
       <w:pPr>
-        <w:ind w:left="720" w:hanging="360"/>
+        <w:ind w:left="1080" w:hanging="360"/>
       </w:pPr>
       <w:rPr>
         <w:rFonts w:hint="default"/>
@@ -609,7 +974,7 @@
       <w:lvlText w:val="%2."/>
       <w:lvlJc w:val="left"/>
       <w:pPr>
-        <w:ind w:left="1440" w:hanging="360"/>
+        <w:ind w:left="1800" w:hanging="360"/>
       </w:pPr>
     </w:lvl>
     <w:lvl w:ilvl="2" w:tplc="040C001B" w:tentative="1">
@@ -618,7 +983,7 @@
       <w:lvlText w:val="%3."/>
       <w:lvlJc w:val="right"/>
       <w:pPr>
-        <w:ind w:left="2160" w:hanging="180"/>
+        <w:ind w:left="2520" w:hanging="180"/>
       </w:pPr>
     </w:lvl>
     <w:lvl w:ilvl="3" w:tplc="040C000F" w:tentative="1">
@@ -627,7 +992,7 @@
       <w:lvlText w:val="%4."/>
       <w:lvlJc w:val="left"/>
       <w:pPr>
-        <w:ind w:left="2880" w:hanging="360"/>
+        <w:ind w:left="3240" w:hanging="360"/>
       </w:pPr>
     </w:lvl>
     <w:lvl w:ilvl="4" w:tplc="040C0019" w:tentative="1">
@@ -636,7 +1001,7 @@
       <w:lvlText w:val="%5."/>
       <w:lvlJc w:val="left"/>
       <w:pPr>
-        <w:ind w:left="3600" w:hanging="360"/>
+        <w:ind w:left="3960" w:hanging="360"/>
       </w:pPr>
     </w:lvl>
     <w:lvl w:ilvl="5" w:tplc="040C001B" w:tentative="1">
@@ -645,7 +1010,7 @@
       <w:lvlText w:val="%6."/>
       <w:lvlJc w:val="right"/>
       <w:pPr>
-        <w:ind w:left="4320" w:hanging="180"/>
+        <w:ind w:left="4680" w:hanging="180"/>
       </w:pPr>
     </w:lvl>
     <w:lvl w:ilvl="6" w:tplc="040C000F" w:tentative="1">
@@ -654,7 +1019,7 @@
       <w:lvlText w:val="%7."/>
       <w:lvlJc w:val="left"/>
       <w:pPr>
-        <w:ind w:left="5040" w:hanging="360"/>
+        <w:ind w:left="5400" w:hanging="360"/>
       </w:pPr>
     </w:lvl>
     <w:lvl w:ilvl="7" w:tplc="040C0019" w:tentative="1">
@@ -663,7 +1028,7 @@
       <w:lvlText w:val="%8."/>
       <w:lvlJc w:val="left"/>
       <w:pPr>
-        <w:ind w:left="5760" w:hanging="360"/>
+        <w:ind w:left="6120" w:hanging="360"/>
       </w:pPr>
     </w:lvl>
     <w:lvl w:ilvl="8" w:tplc="040C001B" w:tentative="1">
@@ -672,18 +1037,354 @@
       <w:lvlText w:val="%9."/>
       <w:lvlJc w:val="right"/>
       <w:pPr>
+        <w:ind w:left="6840" w:hanging="180"/>
+      </w:pPr>
+    </w:lvl>
+  </w:abstractNum>
+  <w:abstractNum w:abstractNumId="3">
+    <w:nsid w:val="65EF49F6"/>
+    <w:multiLevelType w:val="multilevel"/>
+    <w:tmpl w:val="4B0EDA8A"/>
+    <w:lvl w:ilvl="0">
+      <w:start w:val="1"/>
+      <w:numFmt w:val="bullet"/>
+      <w:lvlText w:val=""/>
+      <w:lvlJc w:val="left"/>
+      <w:pPr>
+        <w:tabs>
+          <w:tab w:val="num" w:pos="720"/>
+        </w:tabs>
+        <w:ind w:left="720" w:hanging="360"/>
+      </w:pPr>
+      <w:rPr>
+        <w:rFonts w:ascii="Symbol" w:hAnsi="Symbol" w:hint="default"/>
+        <w:sz w:val="20"/>
+      </w:rPr>
+    </w:lvl>
+    <w:lvl w:ilvl="1" w:tentative="1">
+      <w:start w:val="1"/>
+      <w:numFmt w:val="bullet"/>
+      <w:lvlText w:val="o"/>
+      <w:lvlJc w:val="left"/>
+      <w:pPr>
+        <w:tabs>
+          <w:tab w:val="num" w:pos="1440"/>
+        </w:tabs>
+        <w:ind w:left="1440" w:hanging="360"/>
+      </w:pPr>
+      <w:rPr>
+        <w:rFonts w:ascii="Courier New" w:hAnsi="Courier New" w:hint="default"/>
+        <w:sz w:val="20"/>
+      </w:rPr>
+    </w:lvl>
+    <w:lvl w:ilvl="2" w:tentative="1">
+      <w:start w:val="1"/>
+      <w:numFmt w:val="bullet"/>
+      <w:lvlText w:val=""/>
+      <w:lvlJc w:val="left"/>
+      <w:pPr>
+        <w:tabs>
+          <w:tab w:val="num" w:pos="2160"/>
+        </w:tabs>
+        <w:ind w:left="2160" w:hanging="360"/>
+      </w:pPr>
+      <w:rPr>
+        <w:rFonts w:ascii="Wingdings" w:hAnsi="Wingdings" w:hint="default"/>
+        <w:sz w:val="20"/>
+      </w:rPr>
+    </w:lvl>
+    <w:lvl w:ilvl="3" w:tentative="1">
+      <w:start w:val="1"/>
+      <w:numFmt w:val="bullet"/>
+      <w:lvlText w:val=""/>
+      <w:lvlJc w:val="left"/>
+      <w:pPr>
+        <w:tabs>
+          <w:tab w:val="num" w:pos="2880"/>
+        </w:tabs>
+        <w:ind w:left="2880" w:hanging="360"/>
+      </w:pPr>
+      <w:rPr>
+        <w:rFonts w:ascii="Wingdings" w:hAnsi="Wingdings" w:hint="default"/>
+        <w:sz w:val="20"/>
+      </w:rPr>
+    </w:lvl>
+    <w:lvl w:ilvl="4" w:tentative="1">
+      <w:start w:val="1"/>
+      <w:numFmt w:val="bullet"/>
+      <w:lvlText w:val=""/>
+      <w:lvlJc w:val="left"/>
+      <w:pPr>
+        <w:tabs>
+          <w:tab w:val="num" w:pos="3600"/>
+        </w:tabs>
+        <w:ind w:left="3600" w:hanging="360"/>
+      </w:pPr>
+      <w:rPr>
+        <w:rFonts w:ascii="Wingdings" w:hAnsi="Wingdings" w:hint="default"/>
+        <w:sz w:val="20"/>
+      </w:rPr>
+    </w:lvl>
+    <w:lvl w:ilvl="5" w:tentative="1">
+      <w:start w:val="1"/>
+      <w:numFmt w:val="bullet"/>
+      <w:lvlText w:val=""/>
+      <w:lvlJc w:val="left"/>
+      <w:pPr>
+        <w:tabs>
+          <w:tab w:val="num" w:pos="4320"/>
+        </w:tabs>
+        <w:ind w:left="4320" w:hanging="360"/>
+      </w:pPr>
+      <w:rPr>
+        <w:rFonts w:ascii="Wingdings" w:hAnsi="Wingdings" w:hint="default"/>
+        <w:sz w:val="20"/>
+      </w:rPr>
+    </w:lvl>
+    <w:lvl w:ilvl="6" w:tentative="1">
+      <w:start w:val="1"/>
+      <w:numFmt w:val="bullet"/>
+      <w:lvlText w:val=""/>
+      <w:lvlJc w:val="left"/>
+      <w:pPr>
+        <w:tabs>
+          <w:tab w:val="num" w:pos="5040"/>
+        </w:tabs>
+        <w:ind w:left="5040" w:hanging="360"/>
+      </w:pPr>
+      <w:rPr>
+        <w:rFonts w:ascii="Wingdings" w:hAnsi="Wingdings" w:hint="default"/>
+        <w:sz w:val="20"/>
+      </w:rPr>
+    </w:lvl>
+    <w:lvl w:ilvl="7" w:tentative="1">
+      <w:start w:val="1"/>
+      <w:numFmt w:val="bullet"/>
+      <w:lvlText w:val=""/>
+      <w:lvlJc w:val="left"/>
+      <w:pPr>
+        <w:tabs>
+          <w:tab w:val="num" w:pos="5760"/>
+        </w:tabs>
+        <w:ind w:left="5760" w:hanging="360"/>
+      </w:pPr>
+      <w:rPr>
+        <w:rFonts w:ascii="Wingdings" w:hAnsi="Wingdings" w:hint="default"/>
+        <w:sz w:val="20"/>
+      </w:rPr>
+    </w:lvl>
+    <w:lvl w:ilvl="8" w:tentative="1">
+      <w:start w:val="1"/>
+      <w:numFmt w:val="bullet"/>
+      <w:lvlText w:val=""/>
+      <w:lvlJc w:val="left"/>
+      <w:pPr>
+        <w:tabs>
+          <w:tab w:val="num" w:pos="6480"/>
+        </w:tabs>
+        <w:ind w:left="6480" w:hanging="360"/>
+      </w:pPr>
+      <w:rPr>
+        <w:rFonts w:ascii="Wingdings" w:hAnsi="Wingdings" w:hint="default"/>
+        <w:sz w:val="20"/>
+      </w:rPr>
+    </w:lvl>
+  </w:abstractNum>
+  <w:abstractNum w:abstractNumId="4">
+    <w:nsid w:val="6A5C2A14"/>
+    <w:multiLevelType w:val="hybridMultilevel"/>
+    <w:tmpl w:val="9026992E"/>
+    <w:lvl w:ilvl="0" w:tplc="040C000F">
+      <w:start w:val="1"/>
+      <w:numFmt w:val="decimal"/>
+      <w:lvlText w:val="%1."/>
+      <w:lvlJc w:val="left"/>
+      <w:pPr>
+        <w:ind w:left="720" w:hanging="360"/>
+      </w:pPr>
+      <w:rPr>
+        <w:rFonts w:hint="default"/>
+      </w:rPr>
+    </w:lvl>
+    <w:lvl w:ilvl="1" w:tplc="040C0019" w:tentative="1">
+      <w:start w:val="1"/>
+      <w:numFmt w:val="lowerLetter"/>
+      <w:lvlText w:val="%2."/>
+      <w:lvlJc w:val="left"/>
+      <w:pPr>
+        <w:ind w:left="1440" w:hanging="360"/>
+      </w:pPr>
+    </w:lvl>
+    <w:lvl w:ilvl="2" w:tplc="040C001B" w:tentative="1">
+      <w:start w:val="1"/>
+      <w:numFmt w:val="lowerRoman"/>
+      <w:lvlText w:val="%3."/>
+      <w:lvlJc w:val="right"/>
+      <w:pPr>
+        <w:ind w:left="2160" w:hanging="180"/>
+      </w:pPr>
+    </w:lvl>
+    <w:lvl w:ilvl="3" w:tplc="040C000F" w:tentative="1">
+      <w:start w:val="1"/>
+      <w:numFmt w:val="decimal"/>
+      <w:lvlText w:val="%4."/>
+      <w:lvlJc w:val="left"/>
+      <w:pPr>
+        <w:ind w:left="2880" w:hanging="360"/>
+      </w:pPr>
+    </w:lvl>
+    <w:lvl w:ilvl="4" w:tplc="040C0019" w:tentative="1">
+      <w:start w:val="1"/>
+      <w:numFmt w:val="lowerLetter"/>
+      <w:lvlText w:val="%5."/>
+      <w:lvlJc w:val="left"/>
+      <w:pPr>
+        <w:ind w:left="3600" w:hanging="360"/>
+      </w:pPr>
+    </w:lvl>
+    <w:lvl w:ilvl="5" w:tplc="040C001B" w:tentative="1">
+      <w:start w:val="1"/>
+      <w:numFmt w:val="lowerRoman"/>
+      <w:lvlText w:val="%6."/>
+      <w:lvlJc w:val="right"/>
+      <w:pPr>
+        <w:ind w:left="4320" w:hanging="180"/>
+      </w:pPr>
+    </w:lvl>
+    <w:lvl w:ilvl="6" w:tplc="040C000F" w:tentative="1">
+      <w:start w:val="1"/>
+      <w:numFmt w:val="decimal"/>
+      <w:lvlText w:val="%7."/>
+      <w:lvlJc w:val="left"/>
+      <w:pPr>
+        <w:ind w:left="5040" w:hanging="360"/>
+      </w:pPr>
+    </w:lvl>
+    <w:lvl w:ilvl="7" w:tplc="040C0019" w:tentative="1">
+      <w:start w:val="1"/>
+      <w:numFmt w:val="lowerLetter"/>
+      <w:lvlText w:val="%8."/>
+      <w:lvlJc w:val="left"/>
+      <w:pPr>
+        <w:ind w:left="5760" w:hanging="360"/>
+      </w:pPr>
+    </w:lvl>
+    <w:lvl w:ilvl="8" w:tplc="040C001B" w:tentative="1">
+      <w:start w:val="1"/>
+      <w:numFmt w:val="lowerRoman"/>
+      <w:lvlText w:val="%9."/>
+      <w:lvlJc w:val="right"/>
+      <w:pPr>
         <w:ind w:left="6480" w:hanging="180"/>
+      </w:pPr>
+    </w:lvl>
+  </w:abstractNum>
+  <w:abstractNum w:abstractNumId="5">
+    <w:nsid w:val="7A1135FE"/>
+    <w:multiLevelType w:val="hybridMultilevel"/>
+    <w:tmpl w:val="9E1400F4"/>
+    <w:lvl w:ilvl="0" w:tplc="040C0019">
+      <w:start w:val="1"/>
+      <w:numFmt w:val="lowerLetter"/>
+      <w:lvlText w:val="%1."/>
+      <w:lvlJc w:val="left"/>
+      <w:pPr>
+        <w:ind w:left="1068" w:hanging="360"/>
+      </w:pPr>
+      <w:rPr>
+        <w:rFonts w:hint="default"/>
+      </w:rPr>
+    </w:lvl>
+    <w:lvl w:ilvl="1" w:tplc="040C0019" w:tentative="1">
+      <w:start w:val="1"/>
+      <w:numFmt w:val="lowerLetter"/>
+      <w:lvlText w:val="%2."/>
+      <w:lvlJc w:val="left"/>
+      <w:pPr>
+        <w:ind w:left="1788" w:hanging="360"/>
+      </w:pPr>
+    </w:lvl>
+    <w:lvl w:ilvl="2" w:tplc="040C001B" w:tentative="1">
+      <w:start w:val="1"/>
+      <w:numFmt w:val="lowerRoman"/>
+      <w:lvlText w:val="%3."/>
+      <w:lvlJc w:val="right"/>
+      <w:pPr>
+        <w:ind w:left="2508" w:hanging="180"/>
+      </w:pPr>
+    </w:lvl>
+    <w:lvl w:ilvl="3" w:tplc="040C000F" w:tentative="1">
+      <w:start w:val="1"/>
+      <w:numFmt w:val="decimal"/>
+      <w:lvlText w:val="%4."/>
+      <w:lvlJc w:val="left"/>
+      <w:pPr>
+        <w:ind w:left="3228" w:hanging="360"/>
+      </w:pPr>
+    </w:lvl>
+    <w:lvl w:ilvl="4" w:tplc="040C0019" w:tentative="1">
+      <w:start w:val="1"/>
+      <w:numFmt w:val="lowerLetter"/>
+      <w:lvlText w:val="%5."/>
+      <w:lvlJc w:val="left"/>
+      <w:pPr>
+        <w:ind w:left="3948" w:hanging="360"/>
+      </w:pPr>
+    </w:lvl>
+    <w:lvl w:ilvl="5" w:tplc="040C001B" w:tentative="1">
+      <w:start w:val="1"/>
+      <w:numFmt w:val="lowerRoman"/>
+      <w:lvlText w:val="%6."/>
+      <w:lvlJc w:val="right"/>
+      <w:pPr>
+        <w:ind w:left="4668" w:hanging="180"/>
+      </w:pPr>
+    </w:lvl>
+    <w:lvl w:ilvl="6" w:tplc="040C000F" w:tentative="1">
+      <w:start w:val="1"/>
+      <w:numFmt w:val="decimal"/>
+      <w:lvlText w:val="%7."/>
+      <w:lvlJc w:val="left"/>
+      <w:pPr>
+        <w:ind w:left="5388" w:hanging="360"/>
+      </w:pPr>
+    </w:lvl>
+    <w:lvl w:ilvl="7" w:tplc="040C0019" w:tentative="1">
+      <w:start w:val="1"/>
+      <w:numFmt w:val="lowerLetter"/>
+      <w:lvlText w:val="%8."/>
+      <w:lvlJc w:val="left"/>
+      <w:pPr>
+        <w:ind w:left="6108" w:hanging="360"/>
+      </w:pPr>
+    </w:lvl>
+    <w:lvl w:ilvl="8" w:tplc="040C001B" w:tentative="1">
+      <w:start w:val="1"/>
+      <w:numFmt w:val="lowerRoman"/>
+      <w:lvlText w:val="%9."/>
+      <w:lvlJc w:val="right"/>
+      <w:pPr>
+        <w:ind w:left="6828" w:hanging="180"/>
       </w:pPr>
     </w:lvl>
   </w:abstractNum>
   <w:num w:numId="1">
-    <w:abstractNumId w:val="2"/>
+    <w:abstractNumId w:val="4"/>
   </w:num>
   <w:num w:numId="2">
     <w:abstractNumId w:val="0"/>
   </w:num>
   <w:num w:numId="3">
     <w:abstractNumId w:val="1"/>
+  </w:num>
+  <w:num w:numId="4">
+    <w:abstractNumId w:val="2"/>
+  </w:num>
+  <w:num w:numId="5">
+    <w:abstractNumId w:val="5"/>
+  </w:num>
+  <w:num w:numId="6">
+    <w:abstractNumId w:val="3"/>
   </w:num>
 </w:numbering>
 </file>
@@ -848,13 +1549,13 @@
     <w:name w:val="Normal"/>
     <w:qFormat/>
   </w:style>
-  <w:style w:type="character" w:default="1" w:styleId="Policepardfaut">
+  <w:style w:type="character" w:default="1" w:styleId="DefaultParagraphFont">
     <w:name w:val="Default Paragraph Font"/>
     <w:uiPriority w:val="1"/>
     <w:semiHidden/>
     <w:unhideWhenUsed/>
   </w:style>
-  <w:style w:type="table" w:default="1" w:styleId="TableauNormal">
+  <w:style w:type="table" w:default="1" w:styleId="TableNormal">
     <w:name w:val="Normal Table"/>
     <w:uiPriority w:val="99"/>
     <w:semiHidden/>
@@ -869,13 +1570,13 @@
       </w:tblCellMar>
     </w:tblPr>
   </w:style>
-  <w:style w:type="numbering" w:default="1" w:styleId="Aucuneliste">
+  <w:style w:type="numbering" w:default="1" w:styleId="NoList">
     <w:name w:val="No List"/>
     <w:uiPriority w:val="99"/>
     <w:semiHidden/>
     <w:unhideWhenUsed/>
   </w:style>
-  <w:style w:type="paragraph" w:styleId="Paragraphedeliste">
+  <w:style w:type="paragraph" w:styleId="ListParagraph">
     <w:name w:val="List Paragraph"/>
     <w:basedOn w:val="Normal"/>
     <w:uiPriority w:val="34"/>
@@ -886,9 +1587,9 @@
       <w:contextualSpacing/>
     </w:pPr>
   </w:style>
-  <w:style w:type="character" w:styleId="Lienhypertexte">
+  <w:style w:type="character" w:styleId="Hyperlink">
     <w:name w:val="Hyperlink"/>
-    <w:basedOn w:val="Policepardfaut"/>
+    <w:basedOn w:val="DefaultParagraphFont"/>
     <w:uiPriority w:val="99"/>
     <w:semiHidden/>
     <w:unhideWhenUsed/>
@@ -1061,13 +1762,13 @@
     <w:name w:val="Normal"/>
     <w:qFormat/>
   </w:style>
-  <w:style w:type="character" w:default="1" w:styleId="Policepardfaut">
+  <w:style w:type="character" w:default="1" w:styleId="DefaultParagraphFont">
     <w:name w:val="Default Paragraph Font"/>
     <w:uiPriority w:val="1"/>
     <w:semiHidden/>
     <w:unhideWhenUsed/>
   </w:style>
-  <w:style w:type="table" w:default="1" w:styleId="TableauNormal">
+  <w:style w:type="table" w:default="1" w:styleId="TableNormal">
     <w:name w:val="Normal Table"/>
     <w:uiPriority w:val="99"/>
     <w:semiHidden/>
@@ -1082,13 +1783,13 @@
       </w:tblCellMar>
     </w:tblPr>
   </w:style>
-  <w:style w:type="numbering" w:default="1" w:styleId="Aucuneliste">
+  <w:style w:type="numbering" w:default="1" w:styleId="NoList">
     <w:name w:val="No List"/>
     <w:uiPriority w:val="99"/>
     <w:semiHidden/>
     <w:unhideWhenUsed/>
   </w:style>
-  <w:style w:type="paragraph" w:styleId="Paragraphedeliste">
+  <w:style w:type="paragraph" w:styleId="ListParagraph">
     <w:name w:val="List Paragraph"/>
     <w:basedOn w:val="Normal"/>
     <w:uiPriority w:val="34"/>
@@ -1099,9 +1800,9 @@
       <w:contextualSpacing/>
     </w:pPr>
   </w:style>
-  <w:style w:type="character" w:styleId="Lienhypertexte">
+  <w:style w:type="character" w:styleId="Hyperlink">
     <w:name w:val="Hyperlink"/>
-    <w:basedOn w:val="Policepardfaut"/>
+    <w:basedOn w:val="DefaultParagraphFont"/>
     <w:uiPriority w:val="99"/>
     <w:semiHidden/>
     <w:unhideWhenUsed/>

</xml_diff>